<commit_message>
Already drown pictures and small modifications have been added.
</commit_message>
<xml_diff>
--- a/Projlab-ZETA-40-hf11.docx
+++ b/Projlab-ZETA-40-hf11.docx
@@ -295,8 +295,13 @@
             <w:pPr>
               <w:jc w:val="both"/>
             </w:pPr>
-            <w:r>
-              <w:t>Alpek Dávid Zsolt</w:t>
+            <w:proofErr w:type="spellStart"/>
+            <w:r>
+              <w:t>Alpek</w:t>
+            </w:r>
+            <w:proofErr w:type="spellEnd"/>
+            <w:r>
+              <w:t xml:space="preserve"> Dávid Zsolt</w:t>
             </w:r>
           </w:p>
         </w:tc>
@@ -420,8 +425,13 @@
             <w:pPr>
               <w:jc w:val="both"/>
             </w:pPr>
-            <w:r>
-              <w:t>Litavecz Marcell</w:t>
+            <w:proofErr w:type="spellStart"/>
+            <w:r>
+              <w:t>Litavecz</w:t>
+            </w:r>
+            <w:proofErr w:type="spellEnd"/>
+            <w:r>
+              <w:t xml:space="preserve"> Marcell</w:t>
             </w:r>
           </w:p>
         </w:tc>
@@ -541,8 +551,13 @@
             <w:pPr>
               <w:jc w:val="both"/>
             </w:pPr>
-            <w:r>
-              <w:t>Ruskó Eszter</w:t>
+            <w:proofErr w:type="spellStart"/>
+            <w:r>
+              <w:t>Ruskó</w:t>
+            </w:r>
+            <w:proofErr w:type="spellEnd"/>
+            <w:r>
+              <w:t xml:space="preserve"> Eszter</w:t>
             </w:r>
           </w:p>
         </w:tc>
@@ -688,8 +703,40 @@
         <w:jc w:val="both"/>
       </w:pPr>
       <w:r>
-        <w:t>Képek valamiről</w:t>
+        <w:t>Karakter képek</w:t>
       </w:r>
+    </w:p>
+    <w:p>
+      <w:pPr>
+        <w:jc w:val="both"/>
+      </w:pPr>
+      <w:r>
+        <w:t xml:space="preserve">Itt azok a képek találhatóak meg, amelyek több játékos esetén rajzolja ki a különböző színű karaktereket, illetve viselt eszközöknél, hogy fog kinézni a </w:t>
+      </w:r>
+      <w:proofErr w:type="spellStart"/>
+      <w:r>
+        <w:rPr>
+          <w:i/>
+          <w:iCs/>
+        </w:rPr>
+        <w:t>CharacterView</w:t>
+      </w:r>
+      <w:proofErr w:type="spellEnd"/>
+      <w:r>
+        <w:rPr>
+          <w:i/>
+          <w:iCs/>
+        </w:rPr>
+        <w:t>-</w:t>
+      </w:r>
+      <w:r>
+        <w:t xml:space="preserve">ban a karakter, és bónuszként, hogy mivé fog alakulni egy medvetánccal fertőzött karakter. </w:t>
+      </w:r>
+    </w:p>
+    <w:p>
+      <w:pPr>
+        <w:jc w:val="both"/>
+      </w:pPr>
     </w:p>
     <w:p>
       <w:pPr>
@@ -706,13 +753,7 @@
         <w:jc w:val="both"/>
       </w:pPr>
       <w:r>
-        <w:t xml:space="preserve"> </w:t>
-      </w:r>
-      <w:r>
-        <w:t xml:space="preserve">A grafikus </w:t>
-      </w:r>
-      <w:r>
-        <w:t>rendszer architektúrája</w:t>
+        <w:t xml:space="preserve"> A grafikus rendszer architektúrája</w:t>
       </w:r>
     </w:p>
     <w:p>
@@ -743,10 +784,7 @@
         <w:jc w:val="both"/>
       </w:pPr>
       <w:r>
-        <w:t xml:space="preserve">A felület </w:t>
-      </w:r>
-      <w:r>
-        <w:t>osztály struktúrája</w:t>
+        <w:t>A felület osztály struktúrája</w:t>
       </w:r>
     </w:p>
     <w:p>
@@ -801,7 +839,25 @@
           <w:bCs/>
           <w:color w:val="000000"/>
         </w:rPr>
-        <w:t>(ek)</w:t>
+        <w:t>(</w:t>
+      </w:r>
+      <w:proofErr w:type="spellStart"/>
+      <w:r>
+        <w:rPr>
+          <w:b/>
+          <w:bCs/>
+          <w:color w:val="000000"/>
+        </w:rPr>
+        <w:t>ek</w:t>
+      </w:r>
+      <w:proofErr w:type="spellEnd"/>
+      <w:r>
+        <w:rPr>
+          <w:b/>
+          <w:bCs/>
+          <w:color w:val="000000"/>
+        </w:rPr>
+        <w:t>)</w:t>
       </w:r>
     </w:p>
     <w:p>
@@ -910,6 +966,7 @@
         </w:rPr>
         <w:t>(</w:t>
       </w:r>
+      <w:proofErr w:type="spellStart"/>
       <w:r>
         <w:rPr>
           <w:b/>
@@ -918,6 +975,7 @@
         </w:rPr>
         <w:t>ek</w:t>
       </w:r>
+      <w:proofErr w:type="spellEnd"/>
       <w:r>
         <w:rPr>
           <w:b/>
@@ -1061,13 +1119,32 @@
           <w:color w:val="000000"/>
         </w:rPr>
       </w:pPr>
+      <w:proofErr w:type="spellStart"/>
       <w:r>
         <w:rPr>
           <w:b/>
           <w:bCs/>
           <w:color w:val="000000"/>
         </w:rPr>
-        <w:t>void valami</w:t>
+        <w:t>void</w:t>
+      </w:r>
+      <w:proofErr w:type="spellEnd"/>
+      <w:r>
+        <w:rPr>
+          <w:b/>
+          <w:bCs/>
+          <w:color w:val="000000"/>
+        </w:rPr>
+        <w:t xml:space="preserve"> </w:t>
+      </w:r>
+      <w:proofErr w:type="gramStart"/>
+      <w:r>
+        <w:rPr>
+          <w:b/>
+          <w:bCs/>
+          <w:color w:val="000000"/>
+        </w:rPr>
+        <w:t>valami</w:t>
       </w:r>
       <w:r>
         <w:rPr>
@@ -1077,6 +1154,7 @@
         </w:rPr>
         <w:t>(</w:t>
       </w:r>
+      <w:proofErr w:type="gramEnd"/>
       <w:r>
         <w:rPr>
           <w:b/>
@@ -1097,8 +1175,16 @@
         <w:rPr>
           <w:color w:val="000000"/>
         </w:rPr>
-        <w:t>leírás ho</w:t>
+        <w:t xml:space="preserve">leírás </w:t>
       </w:r>
+      <w:proofErr w:type="spellStart"/>
+      <w:r>
+        <w:rPr>
+          <w:color w:val="000000"/>
+        </w:rPr>
+        <w:t>ho</w:t>
+      </w:r>
+      <w:proofErr w:type="spellEnd"/>
     </w:p>
     <w:p>
       <w:pPr>
@@ -1115,10 +1201,7 @@
         <w:jc w:val="both"/>
       </w:pPr>
       <w:r>
-        <w:t>Osztály1</w:t>
-      </w:r>
-      <w:r>
-        <w:t xml:space="preserve"> diagrammja</w:t>
+        <w:t>Osztály1 diagrammja</w:t>
       </w:r>
     </w:p>
     <w:p>
@@ -1469,9 +1552,11 @@
             <w:pPr>
               <w:spacing w:line="259" w:lineRule="auto"/>
             </w:pPr>
+            <w:proofErr w:type="spellStart"/>
             <w:r>
               <w:t>Alpek</w:t>
             </w:r>
+            <w:proofErr w:type="spellEnd"/>
           </w:p>
         </w:tc>
       </w:tr>
@@ -1665,9 +1750,11 @@
             <w:pPr>
               <w:spacing w:line="259" w:lineRule="auto"/>
             </w:pPr>
+            <w:proofErr w:type="spellStart"/>
             <w:r>
               <w:t>Litavecz</w:t>
             </w:r>
+            <w:proofErr w:type="spellEnd"/>
           </w:p>
         </w:tc>
       </w:tr>
@@ -1875,9 +1962,11 @@
             <w:pPr>
               <w:spacing w:line="259" w:lineRule="auto"/>
             </w:pPr>
+            <w:proofErr w:type="spellStart"/>
             <w:r>
               <w:t>Alpek</w:t>
             </w:r>
+            <w:proofErr w:type="spellEnd"/>
           </w:p>
         </w:tc>
       </w:tr>
@@ -2071,9 +2160,11 @@
             <w:pPr>
               <w:spacing w:line="259" w:lineRule="auto"/>
             </w:pPr>
+            <w:proofErr w:type="spellStart"/>
             <w:r>
               <w:t>Litavecz</w:t>
             </w:r>
+            <w:proofErr w:type="spellEnd"/>
           </w:p>
         </w:tc>
       </w:tr>
@@ -2142,7 +2233,21 @@
               <w:rPr>
                 <w:rFonts w:cs="Calibri"/>
               </w:rPr>
-              <w:t xml:space="preserve">Prototípus - beadás és a forráskód, a tesztbemenetek és az elvárt kimenetek herculesre való feltöltése </w:t>
+              <w:t xml:space="preserve">Prototípus - beadás és a forráskód, a tesztbemenetek és az elvárt kimenetek </w:t>
+            </w:r>
+            <w:proofErr w:type="spellStart"/>
+            <w:r>
+              <w:rPr>
+                <w:rFonts w:cs="Calibri"/>
+              </w:rPr>
+              <w:t>herculesre</w:t>
+            </w:r>
+            <w:proofErr w:type="spellEnd"/>
+            <w:r>
+              <w:rPr>
+                <w:rFonts w:cs="Calibri"/>
+              </w:rPr>
+              <w:t xml:space="preserve"> való feltöltése </w:t>
             </w:r>
           </w:p>
         </w:tc>
@@ -2181,9 +2286,11 @@
             <w:pPr>
               <w:spacing w:line="259" w:lineRule="auto"/>
             </w:pPr>
+            <w:proofErr w:type="spellStart"/>
             <w:r>
               <w:t>Ruskó</w:t>
             </w:r>
+            <w:proofErr w:type="spellEnd"/>
           </w:p>
         </w:tc>
       </w:tr>
@@ -2349,7 +2456,21 @@
               <w:rPr>
                 <w:rFonts w:cs="Calibri"/>
               </w:rPr>
-              <w:t>Grafikus változat - beadás és a forráskód herculesre való feltöltése, és teljes házi bemutatás</w:t>
+              <w:t xml:space="preserve">Grafikus változat - beadás és a forráskód </w:t>
+            </w:r>
+            <w:proofErr w:type="spellStart"/>
+            <w:r>
+              <w:rPr>
+                <w:rFonts w:cs="Calibri"/>
+              </w:rPr>
+              <w:t>herculesre</w:t>
+            </w:r>
+            <w:proofErr w:type="spellEnd"/>
+            <w:r>
+              <w:rPr>
+                <w:rFonts w:cs="Calibri"/>
+              </w:rPr>
+              <w:t xml:space="preserve"> való feltöltése, és teljes házi bemutatás</w:t>
             </w:r>
           </w:p>
         </w:tc>
@@ -2658,13 +2779,31 @@
                 <w:szCs w:val="22"/>
               </w:rPr>
             </w:pPr>
+            <w:proofErr w:type="spellStart"/>
             <w:r>
               <w:rPr>
                 <w:sz w:val="22"/>
                 <w:szCs w:val="22"/>
               </w:rPr>
-              <w:t>Alpek, Csia, Ruskó</w:t>
-            </w:r>
+              <w:t>Alpek</w:t>
+            </w:r>
+            <w:proofErr w:type="spellEnd"/>
+            <w:r>
+              <w:rPr>
+                <w:sz w:val="22"/>
+                <w:szCs w:val="22"/>
+              </w:rPr>
+              <w:t xml:space="preserve">, Csia, </w:t>
+            </w:r>
+            <w:proofErr w:type="spellStart"/>
+            <w:r>
+              <w:rPr>
+                <w:sz w:val="22"/>
+                <w:szCs w:val="22"/>
+              </w:rPr>
+              <w:t>Ruskó</w:t>
+            </w:r>
+            <w:proofErr w:type="spellEnd"/>
           </w:p>
         </w:tc>
         <w:tc>
@@ -2937,8 +3076,17 @@
                 <w:sz w:val="22"/>
                 <w:szCs w:val="22"/>
               </w:rPr>
-              <w:t>Csia, Ruskó</w:t>
-            </w:r>
+              <w:t xml:space="preserve">Csia, </w:t>
+            </w:r>
+            <w:proofErr w:type="spellStart"/>
+            <w:r>
+              <w:rPr>
+                <w:sz w:val="22"/>
+                <w:szCs w:val="22"/>
+              </w:rPr>
+              <w:t>Ruskó</w:t>
+            </w:r>
+            <w:proofErr w:type="spellEnd"/>
           </w:p>
         </w:tc>
         <w:tc>
@@ -3070,8 +3218,17 @@
                 <w:sz w:val="22"/>
                 <w:szCs w:val="22"/>
               </w:rPr>
-              <w:t>Csia, Ruskó</w:t>
-            </w:r>
+              <w:t xml:space="preserve">Csia, </w:t>
+            </w:r>
+            <w:proofErr w:type="spellStart"/>
+            <w:r>
+              <w:rPr>
+                <w:sz w:val="22"/>
+                <w:szCs w:val="22"/>
+              </w:rPr>
+              <w:t>Ruskó</w:t>
+            </w:r>
+            <w:proofErr w:type="spellEnd"/>
           </w:p>
         </w:tc>
         <w:tc>
@@ -3191,6 +3348,7 @@
                 <w:szCs w:val="22"/>
               </w:rPr>
             </w:pPr>
+            <w:proofErr w:type="spellStart"/>
             <w:r>
               <w:rPr>
                 <w:sz w:val="22"/>
@@ -3198,6 +3356,7 @@
               </w:rPr>
               <w:t>Ruskó</w:t>
             </w:r>
+            <w:proofErr w:type="spellEnd"/>
           </w:p>
         </w:tc>
         <w:tc>
@@ -3381,9 +3540,11 @@
               <w:spacing w:line="259" w:lineRule="auto"/>
               <w:ind w:left="2"/>
             </w:pPr>
+            <w:proofErr w:type="spellStart"/>
             <w:r>
               <w:t>Alpek</w:t>
             </w:r>
+            <w:proofErr w:type="spellEnd"/>
           </w:p>
         </w:tc>
         <w:tc>
@@ -3473,9 +3634,11 @@
               <w:spacing w:line="259" w:lineRule="auto"/>
               <w:ind w:left="2"/>
             </w:pPr>
+            <w:proofErr w:type="spellStart"/>
             <w:r>
               <w:t>Litavecz</w:t>
             </w:r>
+            <w:proofErr w:type="spellEnd"/>
           </w:p>
         </w:tc>
         <w:tc>
@@ -3565,9 +3728,11 @@
               <w:spacing w:line="259" w:lineRule="auto"/>
               <w:ind w:left="2"/>
             </w:pPr>
+            <w:proofErr w:type="spellStart"/>
             <w:r>
               <w:t>Ruskó</w:t>
             </w:r>
+            <w:proofErr w:type="spellEnd"/>
           </w:p>
         </w:tc>
         <w:tc>
@@ -3852,6 +4017,7 @@
     <w:r>
       <w:tab/>
     </w:r>
+    <w:proofErr w:type="spellStart"/>
     <w:r>
       <w:rPr>
         <w:i/>
@@ -3859,6 +4025,7 @@
       </w:rPr>
       <w:t>Zeta</w:t>
     </w:r>
+    <w:proofErr w:type="spellEnd"/>
   </w:p>
 </w:hdr>
 </file>
@@ -3905,12 +4072,14 @@
     <w:r>
       <w:tab/>
     </w:r>
+    <w:proofErr w:type="spellStart"/>
     <w:r>
       <w:rPr>
         <w:i/>
       </w:rPr>
       <w:t>Zeta</w:t>
     </w:r>
+    <w:proofErr w:type="spellEnd"/>
   </w:p>
 </w:hdr>
 </file>

</xml_diff>

<commit_message>
Upload changes in doc.
</commit_message>
<xml_diff>
--- a/Projlab-ZETA-40-hf11.docx
+++ b/Projlab-ZETA-40-hf11.docx
@@ -8273,7 +8273,14 @@
                 <w:sz w:val="22"/>
                 <w:szCs w:val="22"/>
               </w:rPr>
-              <w:t>2022.04.11 – 05.02</w:t>
+              <w:t>2022.04.11</w:t>
+            </w:r>
+            <w:r>
+              <w:rPr>
+                <w:sz w:val="22"/>
+                <w:szCs w:val="22"/>
+              </w:rPr>
+              <w:t xml:space="preserve"> – 05.02</w:t>
             </w:r>
           </w:p>
         </w:tc>
@@ -8308,7 +8315,7 @@
                 <w:sz w:val="22"/>
                 <w:szCs w:val="22"/>
               </w:rPr>
-              <w:t>2</w:t>
+              <w:t>3</w:t>
             </w:r>
             <w:r>
               <w:rPr>
@@ -8660,7 +8667,23 @@
                 <w:szCs w:val="22"/>
                 <w:u w:val="single"/>
               </w:rPr>
-              <w:t>Megjegyzés:</w:t>
+              <w:t>Meg</w:t>
+            </w:r>
+            <w:r>
+              <w:rPr>
+                <w:sz w:val="22"/>
+                <w:szCs w:val="22"/>
+                <w:u w:val="single"/>
+              </w:rPr>
+              <w:t>beszélés</w:t>
+            </w:r>
+            <w:r>
+              <w:rPr>
+                <w:sz w:val="22"/>
+                <w:szCs w:val="22"/>
+                <w:u w:val="single"/>
+              </w:rPr>
+              <w:t>:</w:t>
             </w:r>
             <w:r>
               <w:rPr>
@@ -8808,13 +8831,6 @@
               </w:rPr>
               <w:t>Ruskó</w:t>
             </w:r>
-            <w:r>
-              <w:rPr>
-                <w:sz w:val="22"/>
-                <w:szCs w:val="22"/>
-              </w:rPr>
-              <w:t>, Litavecz</w:t>
-            </w:r>
           </w:p>
         </w:tc>
         <w:tc>
@@ -9047,6 +9063,730 @@
                 <w:szCs w:val="22"/>
               </w:rPr>
               <w:t xml:space="preserve"> Grafikus interfész szekció összeállítása</w:t>
+            </w:r>
+            <w:r>
+              <w:rPr>
+                <w:rFonts w:cs="Calibri"/>
+                <w:color w:val="000000"/>
+                <w:sz w:val="22"/>
+                <w:szCs w:val="22"/>
+              </w:rPr>
+              <w:t>, szövegezések megírása.</w:t>
+            </w:r>
+          </w:p>
+        </w:tc>
+      </w:tr>
+      <w:tr>
+        <w:trPr>
+          <w:trHeight w:val="512"/>
+        </w:trPr>
+        <w:tc>
+          <w:tcPr>
+            <w:tcW w:w="2209" w:type="dxa"/>
+            <w:tcBorders>
+              <w:top w:val="single" w:sz="6" w:space="0" w:color="000000"/>
+              <w:left w:val="single" w:sz="6" w:space="0" w:color="000000"/>
+              <w:bottom w:val="single" w:sz="6" w:space="0" w:color="000000"/>
+              <w:right w:val="single" w:sz="6" w:space="0" w:color="000000"/>
+            </w:tcBorders>
+            <w:vAlign w:val="center"/>
+          </w:tcPr>
+          <w:p>
+            <w:pPr>
+              <w:pStyle w:val="NormlWeb"/>
+              <w:ind w:left="2"/>
+              <w:rPr>
+                <w:rFonts w:cs="Calibri"/>
+                <w:color w:val="000000"/>
+                <w:sz w:val="22"/>
+                <w:szCs w:val="22"/>
+              </w:rPr>
+            </w:pPr>
+            <w:r>
+              <w:rPr>
+                <w:rFonts w:cs="Calibri"/>
+                <w:color w:val="000000"/>
+                <w:sz w:val="22"/>
+                <w:szCs w:val="22"/>
+              </w:rPr>
+              <w:t>2022.05.02. 17:00</w:t>
+            </w:r>
+          </w:p>
+        </w:tc>
+        <w:tc>
+          <w:tcPr>
+            <w:tcW w:w="1426" w:type="dxa"/>
+            <w:tcBorders>
+              <w:top w:val="single" w:sz="6" w:space="0" w:color="000000"/>
+              <w:left w:val="single" w:sz="6" w:space="0" w:color="000000"/>
+              <w:bottom w:val="single" w:sz="6" w:space="0" w:color="000000"/>
+              <w:right w:val="single" w:sz="6" w:space="0" w:color="000000"/>
+            </w:tcBorders>
+            <w:vAlign w:val="center"/>
+          </w:tcPr>
+          <w:p>
+            <w:pPr>
+              <w:spacing w:line="259" w:lineRule="auto"/>
+              <w:rPr>
+                <w:sz w:val="22"/>
+                <w:szCs w:val="22"/>
+              </w:rPr>
+            </w:pPr>
+            <w:r>
+              <w:rPr>
+                <w:sz w:val="22"/>
+                <w:szCs w:val="22"/>
+              </w:rPr>
+              <w:t>6 óra</w:t>
+            </w:r>
+          </w:p>
+        </w:tc>
+        <w:tc>
+          <w:tcPr>
+            <w:tcW w:w="1847" w:type="dxa"/>
+            <w:tcBorders>
+              <w:top w:val="single" w:sz="6" w:space="0" w:color="000000"/>
+              <w:left w:val="single" w:sz="6" w:space="0" w:color="000000"/>
+              <w:bottom w:val="single" w:sz="6" w:space="0" w:color="000000"/>
+              <w:right w:val="single" w:sz="6" w:space="0" w:color="000000"/>
+            </w:tcBorders>
+            <w:vAlign w:val="center"/>
+          </w:tcPr>
+          <w:p>
+            <w:pPr>
+              <w:spacing w:line="259" w:lineRule="auto"/>
+              <w:rPr>
+                <w:sz w:val="22"/>
+                <w:szCs w:val="22"/>
+              </w:rPr>
+            </w:pPr>
+            <w:r>
+              <w:rPr>
+                <w:sz w:val="22"/>
+                <w:szCs w:val="22"/>
+              </w:rPr>
+              <w:t>Alpek, Csia, Marton, Ruskó</w:t>
+            </w:r>
+          </w:p>
+        </w:tc>
+        <w:tc>
+          <w:tcPr>
+            <w:tcW w:w="3666" w:type="dxa"/>
+            <w:tcBorders>
+              <w:top w:val="single" w:sz="6" w:space="0" w:color="000000"/>
+              <w:left w:val="single" w:sz="6" w:space="0" w:color="000000"/>
+              <w:bottom w:val="single" w:sz="6" w:space="0" w:color="000000"/>
+              <w:right w:val="single" w:sz="6" w:space="0" w:color="000000"/>
+            </w:tcBorders>
+            <w:vAlign w:val="center"/>
+          </w:tcPr>
+          <w:p>
+            <w:pPr>
+              <w:spacing w:line="259" w:lineRule="auto"/>
+              <w:rPr>
+                <w:rFonts w:cs="Calibri"/>
+                <w:color w:val="000000"/>
+                <w:sz w:val="22"/>
+                <w:szCs w:val="22"/>
+              </w:rPr>
+            </w:pPr>
+            <w:r>
+              <w:rPr>
+                <w:rFonts w:cs="Calibri"/>
+                <w:color w:val="000000"/>
+                <w:sz w:val="22"/>
+                <w:szCs w:val="22"/>
+                <w:u w:val="single"/>
+              </w:rPr>
+              <w:t>Megbeszélés:</w:t>
+            </w:r>
+            <w:r>
+              <w:rPr>
+                <w:rFonts w:cs="Calibri"/>
+                <w:color w:val="000000"/>
+                <w:sz w:val="22"/>
+                <w:szCs w:val="22"/>
+              </w:rPr>
+              <w:t xml:space="preserve"> </w:t>
+            </w:r>
+            <w:r>
+              <w:rPr>
+                <w:rFonts w:cs="Calibri"/>
+                <w:color w:val="000000"/>
+                <w:sz w:val="22"/>
+                <w:szCs w:val="22"/>
+              </w:rPr>
+              <w:t>Osztálydiagram teljes átszervezése, feladatok szétosztása.</w:t>
+            </w:r>
+          </w:p>
+        </w:tc>
+      </w:tr>
+      <w:tr>
+        <w:trPr>
+          <w:trHeight w:val="512"/>
+        </w:trPr>
+        <w:tc>
+          <w:tcPr>
+            <w:tcW w:w="2209" w:type="dxa"/>
+            <w:tcBorders>
+              <w:top w:val="single" w:sz="6" w:space="0" w:color="000000"/>
+              <w:left w:val="single" w:sz="6" w:space="0" w:color="000000"/>
+              <w:bottom w:val="single" w:sz="6" w:space="0" w:color="000000"/>
+              <w:right w:val="single" w:sz="6" w:space="0" w:color="000000"/>
+            </w:tcBorders>
+            <w:vAlign w:val="center"/>
+          </w:tcPr>
+          <w:p>
+            <w:pPr>
+              <w:pStyle w:val="NormlWeb"/>
+              <w:ind w:left="2"/>
+              <w:rPr>
+                <w:rFonts w:cs="Calibri"/>
+                <w:color w:val="000000"/>
+                <w:sz w:val="22"/>
+                <w:szCs w:val="22"/>
+              </w:rPr>
+            </w:pPr>
+            <w:r>
+              <w:rPr>
+                <w:rFonts w:cs="Calibri"/>
+                <w:color w:val="000000"/>
+                <w:sz w:val="22"/>
+                <w:szCs w:val="22"/>
+              </w:rPr>
+              <w:t>2022.05.03 06:00</w:t>
+            </w:r>
+          </w:p>
+        </w:tc>
+        <w:tc>
+          <w:tcPr>
+            <w:tcW w:w="1426" w:type="dxa"/>
+            <w:tcBorders>
+              <w:top w:val="single" w:sz="6" w:space="0" w:color="000000"/>
+              <w:left w:val="single" w:sz="6" w:space="0" w:color="000000"/>
+              <w:bottom w:val="single" w:sz="6" w:space="0" w:color="000000"/>
+              <w:right w:val="single" w:sz="6" w:space="0" w:color="000000"/>
+            </w:tcBorders>
+            <w:vAlign w:val="center"/>
+          </w:tcPr>
+          <w:p>
+            <w:pPr>
+              <w:spacing w:line="259" w:lineRule="auto"/>
+              <w:rPr>
+                <w:sz w:val="22"/>
+                <w:szCs w:val="22"/>
+              </w:rPr>
+            </w:pPr>
+            <w:r>
+              <w:rPr>
+                <w:sz w:val="22"/>
+                <w:szCs w:val="22"/>
+              </w:rPr>
+              <w:t>1 óra</w:t>
+            </w:r>
+          </w:p>
+        </w:tc>
+        <w:tc>
+          <w:tcPr>
+            <w:tcW w:w="1847" w:type="dxa"/>
+            <w:tcBorders>
+              <w:top w:val="single" w:sz="6" w:space="0" w:color="000000"/>
+              <w:left w:val="single" w:sz="6" w:space="0" w:color="000000"/>
+              <w:bottom w:val="single" w:sz="6" w:space="0" w:color="000000"/>
+              <w:right w:val="single" w:sz="6" w:space="0" w:color="000000"/>
+            </w:tcBorders>
+            <w:vAlign w:val="center"/>
+          </w:tcPr>
+          <w:p>
+            <w:pPr>
+              <w:spacing w:line="259" w:lineRule="auto"/>
+              <w:rPr>
+                <w:sz w:val="22"/>
+                <w:szCs w:val="22"/>
+              </w:rPr>
+            </w:pPr>
+            <w:r>
+              <w:rPr>
+                <w:sz w:val="22"/>
+                <w:szCs w:val="22"/>
+              </w:rPr>
+              <w:t>Alpek</w:t>
+            </w:r>
+          </w:p>
+        </w:tc>
+        <w:tc>
+          <w:tcPr>
+            <w:tcW w:w="3666" w:type="dxa"/>
+            <w:tcBorders>
+              <w:top w:val="single" w:sz="6" w:space="0" w:color="000000"/>
+              <w:left w:val="single" w:sz="6" w:space="0" w:color="000000"/>
+              <w:bottom w:val="single" w:sz="6" w:space="0" w:color="000000"/>
+              <w:right w:val="single" w:sz="6" w:space="0" w:color="000000"/>
+            </w:tcBorders>
+            <w:vAlign w:val="center"/>
+          </w:tcPr>
+          <w:p>
+            <w:pPr>
+              <w:spacing w:line="259" w:lineRule="auto"/>
+              <w:rPr>
+                <w:rFonts w:cs="Calibri"/>
+                <w:color w:val="000000"/>
+                <w:sz w:val="22"/>
+                <w:szCs w:val="22"/>
+              </w:rPr>
+            </w:pPr>
+            <w:r>
+              <w:rPr>
+                <w:rFonts w:cs="Calibri"/>
+                <w:color w:val="000000"/>
+                <w:sz w:val="22"/>
+                <w:szCs w:val="22"/>
+                <w:u w:val="single"/>
+              </w:rPr>
+              <w:t>Feladat:</w:t>
+            </w:r>
+            <w:r>
+              <w:rPr>
+                <w:rFonts w:cs="Calibri"/>
+                <w:color w:val="000000"/>
+                <w:sz w:val="22"/>
+                <w:szCs w:val="22"/>
+              </w:rPr>
+              <w:t xml:space="preserve"> Menü és játék vége skiccek elkészítése.</w:t>
+            </w:r>
+          </w:p>
+        </w:tc>
+      </w:tr>
+      <w:tr>
+        <w:trPr>
+          <w:trHeight w:val="512"/>
+        </w:trPr>
+        <w:tc>
+          <w:tcPr>
+            <w:tcW w:w="2209" w:type="dxa"/>
+            <w:tcBorders>
+              <w:top w:val="single" w:sz="6" w:space="0" w:color="000000"/>
+              <w:left w:val="single" w:sz="6" w:space="0" w:color="000000"/>
+              <w:bottom w:val="single" w:sz="6" w:space="0" w:color="000000"/>
+              <w:right w:val="single" w:sz="6" w:space="0" w:color="000000"/>
+            </w:tcBorders>
+            <w:vAlign w:val="center"/>
+          </w:tcPr>
+          <w:p>
+            <w:pPr>
+              <w:pStyle w:val="NormlWeb"/>
+              <w:ind w:left="2"/>
+              <w:rPr>
+                <w:rFonts w:cs="Calibri"/>
+                <w:color w:val="000000"/>
+                <w:sz w:val="22"/>
+                <w:szCs w:val="22"/>
+              </w:rPr>
+            </w:pPr>
+            <w:r>
+              <w:rPr>
+                <w:rFonts w:cs="Calibri"/>
+                <w:color w:val="000000"/>
+                <w:sz w:val="22"/>
+                <w:szCs w:val="22"/>
+              </w:rPr>
+              <w:t>2022.0503 11:00</w:t>
+            </w:r>
+          </w:p>
+        </w:tc>
+        <w:tc>
+          <w:tcPr>
+            <w:tcW w:w="1426" w:type="dxa"/>
+            <w:tcBorders>
+              <w:top w:val="single" w:sz="6" w:space="0" w:color="000000"/>
+              <w:left w:val="single" w:sz="6" w:space="0" w:color="000000"/>
+              <w:bottom w:val="single" w:sz="6" w:space="0" w:color="000000"/>
+              <w:right w:val="single" w:sz="6" w:space="0" w:color="000000"/>
+            </w:tcBorders>
+            <w:vAlign w:val="center"/>
+          </w:tcPr>
+          <w:p>
+            <w:pPr>
+              <w:spacing w:line="259" w:lineRule="auto"/>
+              <w:rPr>
+                <w:sz w:val="22"/>
+                <w:szCs w:val="22"/>
+              </w:rPr>
+            </w:pPr>
+            <w:r>
+              <w:rPr>
+                <w:sz w:val="22"/>
+                <w:szCs w:val="22"/>
+              </w:rPr>
+              <w:t>2</w:t>
+            </w:r>
+            <w:r>
+              <w:rPr>
+                <w:sz w:val="22"/>
+                <w:szCs w:val="22"/>
+              </w:rPr>
+              <w:t xml:space="preserve"> óra</w:t>
+            </w:r>
+          </w:p>
+        </w:tc>
+        <w:tc>
+          <w:tcPr>
+            <w:tcW w:w="1847" w:type="dxa"/>
+            <w:tcBorders>
+              <w:top w:val="single" w:sz="6" w:space="0" w:color="000000"/>
+              <w:left w:val="single" w:sz="6" w:space="0" w:color="000000"/>
+              <w:bottom w:val="single" w:sz="6" w:space="0" w:color="000000"/>
+              <w:right w:val="single" w:sz="6" w:space="0" w:color="000000"/>
+            </w:tcBorders>
+            <w:vAlign w:val="center"/>
+          </w:tcPr>
+          <w:p>
+            <w:pPr>
+              <w:spacing w:line="259" w:lineRule="auto"/>
+              <w:rPr>
+                <w:sz w:val="22"/>
+                <w:szCs w:val="22"/>
+              </w:rPr>
+            </w:pPr>
+            <w:r>
+              <w:rPr>
+                <w:sz w:val="22"/>
+                <w:szCs w:val="22"/>
+              </w:rPr>
+              <w:t>Csia</w:t>
+            </w:r>
+          </w:p>
+        </w:tc>
+        <w:tc>
+          <w:tcPr>
+            <w:tcW w:w="3666" w:type="dxa"/>
+            <w:tcBorders>
+              <w:top w:val="single" w:sz="6" w:space="0" w:color="000000"/>
+              <w:left w:val="single" w:sz="6" w:space="0" w:color="000000"/>
+              <w:bottom w:val="single" w:sz="6" w:space="0" w:color="000000"/>
+              <w:right w:val="single" w:sz="6" w:space="0" w:color="000000"/>
+            </w:tcBorders>
+            <w:vAlign w:val="center"/>
+          </w:tcPr>
+          <w:p>
+            <w:pPr>
+              <w:spacing w:line="259" w:lineRule="auto"/>
+            </w:pPr>
+            <w:r>
+              <w:rPr>
+                <w:rFonts w:cs="Calibri"/>
+                <w:color w:val="000000"/>
+                <w:sz w:val="22"/>
+                <w:szCs w:val="22"/>
+                <w:u w:val="single"/>
+              </w:rPr>
+              <w:t>Feladat</w:t>
+            </w:r>
+            <w:r>
+              <w:rPr>
+                <w:rFonts w:cs="Calibri"/>
+                <w:color w:val="000000"/>
+                <w:sz w:val="22"/>
+                <w:szCs w:val="22"/>
+              </w:rPr>
+              <w:t xml:space="preserve">: </w:t>
+            </w:r>
+            <w:r>
+              <w:rPr>
+                <w:rFonts w:cs="Calibri"/>
+                <w:color w:val="000000"/>
+                <w:sz w:val="22"/>
+                <w:szCs w:val="22"/>
+              </w:rPr>
+              <w:t>Menü és játék vége részekhez szövegezés elkészítése, A felület működési elv rész megírása.</w:t>
+            </w:r>
+          </w:p>
+        </w:tc>
+      </w:tr>
+      <w:tr>
+        <w:trPr>
+          <w:trHeight w:val="512"/>
+        </w:trPr>
+        <w:tc>
+          <w:tcPr>
+            <w:tcW w:w="2209" w:type="dxa"/>
+            <w:tcBorders>
+              <w:top w:val="single" w:sz="6" w:space="0" w:color="000000"/>
+              <w:left w:val="single" w:sz="6" w:space="0" w:color="000000"/>
+              <w:bottom w:val="single" w:sz="6" w:space="0" w:color="000000"/>
+              <w:right w:val="single" w:sz="6" w:space="0" w:color="000000"/>
+            </w:tcBorders>
+            <w:vAlign w:val="center"/>
+          </w:tcPr>
+          <w:p>
+            <w:pPr>
+              <w:pStyle w:val="NormlWeb"/>
+              <w:ind w:left="2"/>
+              <w:rPr>
+                <w:rFonts w:cs="Calibri"/>
+                <w:color w:val="000000"/>
+                <w:sz w:val="22"/>
+                <w:szCs w:val="22"/>
+              </w:rPr>
+            </w:pPr>
+            <w:r>
+              <w:rPr>
+                <w:rFonts w:cs="Calibri"/>
+                <w:color w:val="000000"/>
+                <w:sz w:val="22"/>
+                <w:szCs w:val="22"/>
+              </w:rPr>
+              <w:t>2022.05.03 15:00</w:t>
+            </w:r>
+          </w:p>
+        </w:tc>
+        <w:tc>
+          <w:tcPr>
+            <w:tcW w:w="1426" w:type="dxa"/>
+            <w:tcBorders>
+              <w:top w:val="single" w:sz="6" w:space="0" w:color="000000"/>
+              <w:left w:val="single" w:sz="6" w:space="0" w:color="000000"/>
+              <w:bottom w:val="single" w:sz="6" w:space="0" w:color="000000"/>
+              <w:right w:val="single" w:sz="6" w:space="0" w:color="000000"/>
+            </w:tcBorders>
+            <w:vAlign w:val="center"/>
+          </w:tcPr>
+          <w:p>
+            <w:pPr>
+              <w:spacing w:line="259" w:lineRule="auto"/>
+              <w:rPr>
+                <w:sz w:val="22"/>
+                <w:szCs w:val="22"/>
+              </w:rPr>
+            </w:pPr>
+            <w:r>
+              <w:rPr>
+                <w:sz w:val="22"/>
+                <w:szCs w:val="22"/>
+              </w:rPr>
+              <w:t>8 óra</w:t>
+            </w:r>
+          </w:p>
+        </w:tc>
+        <w:tc>
+          <w:tcPr>
+            <w:tcW w:w="1847" w:type="dxa"/>
+            <w:tcBorders>
+              <w:top w:val="single" w:sz="6" w:space="0" w:color="000000"/>
+              <w:left w:val="single" w:sz="6" w:space="0" w:color="000000"/>
+              <w:bottom w:val="single" w:sz="6" w:space="0" w:color="000000"/>
+              <w:right w:val="single" w:sz="6" w:space="0" w:color="000000"/>
+            </w:tcBorders>
+            <w:vAlign w:val="center"/>
+          </w:tcPr>
+          <w:p>
+            <w:pPr>
+              <w:spacing w:line="259" w:lineRule="auto"/>
+              <w:rPr>
+                <w:sz w:val="22"/>
+                <w:szCs w:val="22"/>
+              </w:rPr>
+            </w:pPr>
+            <w:r>
+              <w:rPr>
+                <w:sz w:val="22"/>
+                <w:szCs w:val="22"/>
+              </w:rPr>
+              <w:t>Marton</w:t>
+            </w:r>
+          </w:p>
+        </w:tc>
+        <w:tc>
+          <w:tcPr>
+            <w:tcW w:w="3666" w:type="dxa"/>
+            <w:tcBorders>
+              <w:top w:val="single" w:sz="6" w:space="0" w:color="000000"/>
+              <w:left w:val="single" w:sz="6" w:space="0" w:color="000000"/>
+              <w:bottom w:val="single" w:sz="6" w:space="0" w:color="000000"/>
+              <w:right w:val="single" w:sz="6" w:space="0" w:color="000000"/>
+            </w:tcBorders>
+            <w:vAlign w:val="center"/>
+          </w:tcPr>
+          <w:p>
+            <w:pPr>
+              <w:spacing w:line="259" w:lineRule="auto"/>
+              <w:rPr>
+                <w:rFonts w:cs="Calibri"/>
+                <w:color w:val="000000"/>
+                <w:sz w:val="22"/>
+                <w:szCs w:val="22"/>
+                <w:u w:val="single"/>
+              </w:rPr>
+            </w:pPr>
+            <w:r>
+              <w:rPr>
+                <w:rFonts w:cs="Calibri"/>
+                <w:color w:val="000000"/>
+                <w:sz w:val="22"/>
+                <w:szCs w:val="22"/>
+                <w:u w:val="single"/>
+              </w:rPr>
+              <w:t>Feladat:</w:t>
+            </w:r>
+            <w:r>
+              <w:rPr>
+                <w:rFonts w:cs="Calibri"/>
+                <w:color w:val="000000"/>
+                <w:sz w:val="22"/>
+                <w:szCs w:val="22"/>
+              </w:rPr>
+              <w:t xml:space="preserve"> </w:t>
+            </w:r>
+            <w:r>
+              <w:rPr>
+                <w:rFonts w:cs="Calibri"/>
+                <w:color w:val="000000"/>
+                <w:sz w:val="22"/>
+                <w:szCs w:val="22"/>
+              </w:rPr>
+              <w:t>Osztá</w:t>
+            </w:r>
+            <w:r>
+              <w:rPr>
+                <w:rFonts w:cs="Calibri"/>
+                <w:color w:val="000000"/>
+                <w:sz w:val="22"/>
+                <w:szCs w:val="22"/>
+              </w:rPr>
+              <w:t>lydiagrammok leírásainak elkészítése.</w:t>
+            </w:r>
+          </w:p>
+        </w:tc>
+      </w:tr>
+      <w:tr>
+        <w:trPr>
+          <w:trHeight w:val="512"/>
+        </w:trPr>
+        <w:tc>
+          <w:tcPr>
+            <w:tcW w:w="2209" w:type="dxa"/>
+            <w:tcBorders>
+              <w:top w:val="single" w:sz="6" w:space="0" w:color="000000"/>
+              <w:left w:val="single" w:sz="6" w:space="0" w:color="000000"/>
+              <w:bottom w:val="single" w:sz="6" w:space="0" w:color="000000"/>
+              <w:right w:val="single" w:sz="6" w:space="0" w:color="000000"/>
+            </w:tcBorders>
+            <w:vAlign w:val="center"/>
+          </w:tcPr>
+          <w:p>
+            <w:pPr>
+              <w:pStyle w:val="NormlWeb"/>
+              <w:ind w:left="2"/>
+              <w:rPr>
+                <w:rFonts w:cs="Calibri"/>
+                <w:color w:val="000000"/>
+                <w:sz w:val="22"/>
+                <w:szCs w:val="22"/>
+              </w:rPr>
+            </w:pPr>
+            <w:r>
+              <w:rPr>
+                <w:rFonts w:cs="Calibri"/>
+                <w:color w:val="000000"/>
+                <w:sz w:val="22"/>
+                <w:szCs w:val="22"/>
+              </w:rPr>
+              <w:t>2022.05.03 16:00</w:t>
+            </w:r>
+          </w:p>
+        </w:tc>
+        <w:tc>
+          <w:tcPr>
+            <w:tcW w:w="1426" w:type="dxa"/>
+            <w:tcBorders>
+              <w:top w:val="single" w:sz="6" w:space="0" w:color="000000"/>
+              <w:left w:val="single" w:sz="6" w:space="0" w:color="000000"/>
+              <w:bottom w:val="single" w:sz="6" w:space="0" w:color="000000"/>
+              <w:right w:val="single" w:sz="6" w:space="0" w:color="000000"/>
+            </w:tcBorders>
+            <w:vAlign w:val="center"/>
+          </w:tcPr>
+          <w:p>
+            <w:pPr>
+              <w:spacing w:line="259" w:lineRule="auto"/>
+              <w:rPr>
+                <w:sz w:val="22"/>
+                <w:szCs w:val="22"/>
+              </w:rPr>
+            </w:pPr>
+            <w:r>
+              <w:rPr>
+                <w:sz w:val="22"/>
+                <w:szCs w:val="22"/>
+              </w:rPr>
+              <w:t>8 óra</w:t>
+            </w:r>
+          </w:p>
+        </w:tc>
+        <w:tc>
+          <w:tcPr>
+            <w:tcW w:w="1847" w:type="dxa"/>
+            <w:tcBorders>
+              <w:top w:val="single" w:sz="6" w:space="0" w:color="000000"/>
+              <w:left w:val="single" w:sz="6" w:space="0" w:color="000000"/>
+              <w:bottom w:val="single" w:sz="6" w:space="0" w:color="000000"/>
+              <w:right w:val="single" w:sz="6" w:space="0" w:color="000000"/>
+            </w:tcBorders>
+            <w:vAlign w:val="center"/>
+          </w:tcPr>
+          <w:p>
+            <w:pPr>
+              <w:spacing w:line="259" w:lineRule="auto"/>
+              <w:rPr>
+                <w:sz w:val="22"/>
+                <w:szCs w:val="22"/>
+              </w:rPr>
+            </w:pPr>
+            <w:r>
+              <w:rPr>
+                <w:sz w:val="22"/>
+                <w:szCs w:val="22"/>
+              </w:rPr>
+              <w:t>Ruskó</w:t>
+            </w:r>
+          </w:p>
+        </w:tc>
+        <w:tc>
+          <w:tcPr>
+            <w:tcW w:w="3666" w:type="dxa"/>
+            <w:tcBorders>
+              <w:top w:val="single" w:sz="6" w:space="0" w:color="000000"/>
+              <w:left w:val="single" w:sz="6" w:space="0" w:color="000000"/>
+              <w:bottom w:val="single" w:sz="6" w:space="0" w:color="000000"/>
+              <w:right w:val="single" w:sz="6" w:space="0" w:color="000000"/>
+            </w:tcBorders>
+            <w:vAlign w:val="center"/>
+          </w:tcPr>
+          <w:p>
+            <w:pPr>
+              <w:spacing w:line="259" w:lineRule="auto"/>
+            </w:pPr>
+            <w:r>
+              <w:rPr>
+                <w:rFonts w:cs="Calibri"/>
+                <w:color w:val="000000"/>
+                <w:sz w:val="22"/>
+                <w:szCs w:val="22"/>
+                <w:u w:val="single"/>
+              </w:rPr>
+              <w:t>Feladat:</w:t>
+            </w:r>
+            <w:r>
+              <w:t xml:space="preserve"> </w:t>
+            </w:r>
+            <w:r>
+              <w:rPr>
+                <w:rFonts w:cs="Calibri"/>
+                <w:color w:val="000000"/>
+                <w:sz w:val="22"/>
+                <w:szCs w:val="22"/>
+              </w:rPr>
+              <w:t>Szekvenvciadiagrammok megrajzolása</w:t>
             </w:r>
           </w:p>
         </w:tc>
@@ -16558,7 +17298,6 @@
   <w:style w:type="character" w:default="1" w:styleId="Bekezdsalapbettpusa">
     <w:name w:val="Default Paragraph Font"/>
     <w:uiPriority w:val="1"/>
-    <w:semiHidden/>
     <w:unhideWhenUsed/>
   </w:style>
   <w:style w:type="table" w:default="1" w:styleId="Normltblzat">

</xml_diff>